<commit_message>
Updated log to reflect new cleaning method.
</commit_message>
<xml_diff>
--- a/Speed Dating Data Cleaning Log.docx
+++ b/Speed Dating Data Cleaning Log.docx
@@ -39,68 +39,43 @@
         </w:numPr>
       </w:pPr>
       <w:r>
-        <w:t xml:space="preserve">Filtered out rows where </w:t>
-      </w:r>
-      <w:proofErr w:type="spellStart"/>
-      <w:r>
-        <w:t>pid</w:t>
-      </w:r>
-      <w:proofErr w:type="spellEnd"/>
-      <w:r>
-        <w:t xml:space="preserve"> was </w:t>
-      </w:r>
-      <w:proofErr w:type="gramStart"/>
-      <w:r>
-        <w:t>blank</w:t>
-      </w:r>
-      <w:proofErr w:type="gramEnd"/>
-    </w:p>
-    <w:p>
-      <w:pPr>
-        <w:pStyle w:val="ListParagraph"/>
-        <w:numPr>
-          <w:ilvl w:val="0"/>
-          <w:numId w:val="3"/>
-        </w:numPr>
-      </w:pPr>
-      <w:r>
-        <w:t xml:space="preserve">Imputed blank </w:t>
-      </w:r>
-      <w:proofErr w:type="spellStart"/>
-      <w:r>
-        <w:t>int_corr</w:t>
-      </w:r>
-      <w:proofErr w:type="spellEnd"/>
-      <w:r>
-        <w:t xml:space="preserve"> rows with the mean value of the column</w:t>
-      </w:r>
-    </w:p>
-    <w:p>
-      <w:pPr>
-        <w:pStyle w:val="ListParagraph"/>
-        <w:numPr>
-          <w:ilvl w:val="0"/>
-          <w:numId w:val="3"/>
-        </w:numPr>
-      </w:pPr>
-      <w:r>
-        <w:t xml:space="preserve">Blank </w:t>
-      </w:r>
-      <w:proofErr w:type="spellStart"/>
-      <w:r>
-        <w:t>age_o</w:t>
-      </w:r>
-      <w:proofErr w:type="spellEnd"/>
-      <w:r>
-        <w:t xml:space="preserve"> and </w:t>
-      </w:r>
-      <w:proofErr w:type="spellStart"/>
-      <w:r>
-        <w:t>race_o</w:t>
-      </w:r>
-      <w:proofErr w:type="spellEnd"/>
-      <w:r>
-        <w:t xml:space="preserve"> values</w:t>
+        <w:t>Dropped idg, condtn, wave, round, position, positin1 and partner – no use for these.</w:t>
+      </w:r>
+    </w:p>
+    <w:p>
+      <w:pPr>
+        <w:pStyle w:val="ListParagraph"/>
+        <w:numPr>
+          <w:ilvl w:val="0"/>
+          <w:numId w:val="3"/>
+        </w:numPr>
+      </w:pPr>
+      <w:r>
+        <w:t>Filtered out rows where pid was blank</w:t>
+      </w:r>
+    </w:p>
+    <w:p>
+      <w:pPr>
+        <w:pStyle w:val="ListParagraph"/>
+        <w:numPr>
+          <w:ilvl w:val="0"/>
+          <w:numId w:val="3"/>
+        </w:numPr>
+      </w:pPr>
+      <w:r>
+        <w:t>Imputed blank int_corr rows with the mean value of the column</w:t>
+      </w:r>
+    </w:p>
+    <w:p>
+      <w:pPr>
+        <w:pStyle w:val="ListParagraph"/>
+        <w:numPr>
+          <w:ilvl w:val="0"/>
+          <w:numId w:val="3"/>
+        </w:numPr>
+      </w:pPr>
+      <w:r>
+        <w:t>Blank age_o and race_o values</w:t>
       </w:r>
     </w:p>
     <w:p>
@@ -112,226 +87,92 @@
         </w:numPr>
       </w:pPr>
       <w:r>
-        <w:t xml:space="preserve">Looked up missing values with the </w:t>
-      </w:r>
-      <w:proofErr w:type="spellStart"/>
-      <w:r>
-        <w:t>pid</w:t>
-      </w:r>
-      <w:proofErr w:type="spellEnd"/>
-      <w:r>
-        <w:t xml:space="preserve">, </w:t>
-      </w:r>
-      <w:proofErr w:type="spellStart"/>
-      <w:r>
-        <w:t>iid</w:t>
-      </w:r>
-      <w:proofErr w:type="spellEnd"/>
-      <w:r>
-        <w:t xml:space="preserve">, age and race </w:t>
-      </w:r>
-      <w:proofErr w:type="gramStart"/>
-      <w:r>
-        <w:t>fields</w:t>
-      </w:r>
-      <w:proofErr w:type="gramEnd"/>
-    </w:p>
-    <w:p>
-      <w:pPr>
-        <w:pStyle w:val="ListParagraph"/>
-        <w:numPr>
-          <w:ilvl w:val="0"/>
-          <w:numId w:val="3"/>
-        </w:numPr>
-      </w:pPr>
-      <w:r>
-        <w:t xml:space="preserve">Imputed blank age fields with the mean </w:t>
-      </w:r>
-      <w:proofErr w:type="gramStart"/>
-      <w:r>
-        <w:t>value</w:t>
-      </w:r>
-      <w:proofErr w:type="gramEnd"/>
-    </w:p>
-    <w:p>
-      <w:pPr>
-        <w:pStyle w:val="ListParagraph"/>
-        <w:numPr>
-          <w:ilvl w:val="0"/>
-          <w:numId w:val="3"/>
-        </w:numPr>
-      </w:pPr>
-      <w:r>
-        <w:t xml:space="preserve">Imputed blank race fields with the mode </w:t>
-      </w:r>
-      <w:proofErr w:type="gramStart"/>
-      <w:r>
-        <w:t>value</w:t>
-      </w:r>
-      <w:proofErr w:type="gramEnd"/>
-    </w:p>
-    <w:p>
-      <w:pPr>
-        <w:pStyle w:val="ListParagraph"/>
-        <w:numPr>
-          <w:ilvl w:val="0"/>
-          <w:numId w:val="3"/>
-        </w:numPr>
-      </w:pPr>
-      <w:r>
-        <w:t xml:space="preserve">Used </w:t>
-      </w:r>
-      <w:proofErr w:type="spellStart"/>
-      <w:r>
-        <w:t>xlookup</w:t>
-      </w:r>
-      <w:proofErr w:type="spellEnd"/>
-      <w:r>
-        <w:t xml:space="preserve"> to convert race</w:t>
-      </w:r>
-      <w:r>
-        <w:t xml:space="preserve"> and </w:t>
-      </w:r>
-      <w:proofErr w:type="spellStart"/>
-      <w:r>
-        <w:t>race_o</w:t>
-      </w:r>
-      <w:proofErr w:type="spellEnd"/>
-      <w:r>
-        <w:t xml:space="preserve"> codes to </w:t>
-      </w:r>
-      <w:proofErr w:type="gramStart"/>
-      <w:r>
-        <w:t>text</w:t>
-      </w:r>
-      <w:proofErr w:type="gramEnd"/>
-    </w:p>
-    <w:p>
-      <w:pPr>
-        <w:pStyle w:val="ListParagraph"/>
-        <w:numPr>
-          <w:ilvl w:val="0"/>
-          <w:numId w:val="3"/>
-        </w:numPr>
-      </w:pPr>
-      <w:r>
-        <w:t>Imputed partner preferences (</w:t>
-      </w:r>
-      <w:proofErr w:type="spellStart"/>
-      <w:r>
-        <w:t>pf_o_x</w:t>
-      </w:r>
-      <w:proofErr w:type="spellEnd"/>
-      <w:r>
-        <w:t>) with mean values</w:t>
-      </w:r>
-    </w:p>
-    <w:p>
-      <w:pPr>
-        <w:pStyle w:val="ListParagraph"/>
-        <w:numPr>
-          <w:ilvl w:val="0"/>
-          <w:numId w:val="3"/>
-        </w:numPr>
-      </w:pPr>
-      <w:r>
-        <w:t xml:space="preserve">Converted </w:t>
-      </w:r>
-      <w:proofErr w:type="spellStart"/>
-      <w:r>
-        <w:t>dec_o</w:t>
-      </w:r>
-      <w:proofErr w:type="spellEnd"/>
-      <w:r>
-        <w:t xml:space="preserve"> to </w:t>
-      </w:r>
-      <w:proofErr w:type="gramStart"/>
-      <w:r>
-        <w:t>text</w:t>
-      </w:r>
-      <w:proofErr w:type="gramEnd"/>
-    </w:p>
-    <w:p>
-      <w:pPr>
-        <w:pStyle w:val="ListParagraph"/>
-        <w:numPr>
-          <w:ilvl w:val="0"/>
-          <w:numId w:val="3"/>
-        </w:numPr>
-      </w:pPr>
-      <w:r>
-        <w:t>Imputed missing partner perceptions (</w:t>
-      </w:r>
-      <w:proofErr w:type="spellStart"/>
-      <w:r>
-        <w:t>attr_o</w:t>
-      </w:r>
-      <w:proofErr w:type="spellEnd"/>
-      <w:r>
-        <w:t xml:space="preserve">, </w:t>
-      </w:r>
-      <w:proofErr w:type="spellStart"/>
-      <w:r>
-        <w:t>sinc_o</w:t>
-      </w:r>
-      <w:proofErr w:type="spellEnd"/>
-      <w:r>
-        <w:t xml:space="preserve">, </w:t>
-      </w:r>
-      <w:proofErr w:type="spellStart"/>
-      <w:r>
-        <w:t>intel_o</w:t>
-      </w:r>
-      <w:proofErr w:type="spellEnd"/>
-      <w:r>
-        <w:t xml:space="preserve">, </w:t>
-      </w:r>
-      <w:proofErr w:type="spellStart"/>
-      <w:r>
-        <w:t>fun_o</w:t>
-      </w:r>
-      <w:proofErr w:type="spellEnd"/>
-      <w:r>
-        <w:t xml:space="preserve">, </w:t>
-      </w:r>
-      <w:proofErr w:type="spellStart"/>
-      <w:r>
-        <w:t>amb_o</w:t>
-      </w:r>
-      <w:proofErr w:type="spellEnd"/>
-      <w:r>
-        <w:t xml:space="preserve">, and </w:t>
-      </w:r>
-      <w:proofErr w:type="spellStart"/>
-      <w:r>
-        <w:t>shar_o</w:t>
-      </w:r>
-      <w:proofErr w:type="spellEnd"/>
-      <w:r>
-        <w:t>) with mean values</w:t>
-      </w:r>
-    </w:p>
-    <w:p>
-      <w:pPr>
-        <w:pStyle w:val="ListParagraph"/>
-        <w:numPr>
-          <w:ilvl w:val="0"/>
-          <w:numId w:val="3"/>
-        </w:numPr>
-      </w:pPr>
-      <w:r>
-        <w:t xml:space="preserve">Dropped </w:t>
-      </w:r>
-      <w:proofErr w:type="spellStart"/>
-      <w:r>
-        <w:t>mn_</w:t>
-      </w:r>
-      <w:proofErr w:type="gramStart"/>
-      <w:r>
-        <w:t>sat</w:t>
-      </w:r>
-      <w:proofErr w:type="spellEnd"/>
-      <w:proofErr w:type="gramEnd"/>
+        <w:t>Looked up missing values with the pid, iid, age and race fields</w:t>
+      </w:r>
+    </w:p>
+    <w:p>
+      <w:pPr>
+        <w:pStyle w:val="ListParagraph"/>
+        <w:numPr>
+          <w:ilvl w:val="0"/>
+          <w:numId w:val="3"/>
+        </w:numPr>
+      </w:pPr>
+      <w:r>
+        <w:t>Imputed blank age fields with the mean value</w:t>
+      </w:r>
+    </w:p>
+    <w:p>
+      <w:pPr>
+        <w:pStyle w:val="ListParagraph"/>
+        <w:numPr>
+          <w:ilvl w:val="0"/>
+          <w:numId w:val="3"/>
+        </w:numPr>
+      </w:pPr>
+      <w:r>
+        <w:t>Imputed blank race fields with the mode value</w:t>
+      </w:r>
+    </w:p>
+    <w:p>
+      <w:pPr>
+        <w:pStyle w:val="ListParagraph"/>
+        <w:numPr>
+          <w:ilvl w:val="0"/>
+          <w:numId w:val="3"/>
+        </w:numPr>
+      </w:pPr>
+      <w:r>
+        <w:t>Used xlookup to convert race and race_o codes to text</w:t>
+      </w:r>
+    </w:p>
+    <w:p>
+      <w:pPr>
+        <w:pStyle w:val="ListParagraph"/>
+        <w:numPr>
+          <w:ilvl w:val="0"/>
+          <w:numId w:val="3"/>
+        </w:numPr>
+      </w:pPr>
+      <w:r>
+        <w:t>Imputed partner preferences (pf_o_x) with mean values</w:t>
+      </w:r>
+    </w:p>
+    <w:p>
+      <w:pPr>
+        <w:pStyle w:val="ListParagraph"/>
+        <w:numPr>
+          <w:ilvl w:val="0"/>
+          <w:numId w:val="3"/>
+        </w:numPr>
+      </w:pPr>
+      <w:r>
+        <w:t>Converted dec_o to text</w:t>
+      </w:r>
+    </w:p>
+    <w:p>
+      <w:pPr>
+        <w:pStyle w:val="ListParagraph"/>
+        <w:numPr>
+          <w:ilvl w:val="0"/>
+          <w:numId w:val="3"/>
+        </w:numPr>
+      </w:pPr>
+      <w:r>
+        <w:t>Imputed missing partner perceptions (attr_o, sinc_o, intel_o, fun_o, amb_o, and shar_o) with mean values</w:t>
+      </w:r>
+    </w:p>
+    <w:p>
+      <w:pPr>
+        <w:pStyle w:val="ListParagraph"/>
+        <w:numPr>
+          <w:ilvl w:val="0"/>
+          <w:numId w:val="3"/>
+        </w:numPr>
+      </w:pPr>
+      <w:r>
+        <w:t>Dropped mn_sat</w:t>
+      </w:r>
     </w:p>
     <w:p>
       <w:pPr>
@@ -342,30 +183,20 @@
         </w:numPr>
       </w:pPr>
       <w:r>
-        <w:t xml:space="preserve">Too many blanks tot </w:t>
-      </w:r>
-      <w:proofErr w:type="gramStart"/>
-      <w:r>
-        <w:t>impute</w:t>
-      </w:r>
-      <w:proofErr w:type="gramEnd"/>
-    </w:p>
-    <w:p>
-      <w:pPr>
-        <w:pStyle w:val="ListParagraph"/>
-        <w:numPr>
-          <w:ilvl w:val="0"/>
-          <w:numId w:val="3"/>
-        </w:numPr>
-      </w:pPr>
-      <w:r>
-        <w:t xml:space="preserve">Dropped </w:t>
-      </w:r>
-      <w:proofErr w:type="gramStart"/>
-      <w:r>
-        <w:t>undergrad</w:t>
-      </w:r>
-      <w:proofErr w:type="gramEnd"/>
+        <w:t>Too many blanks tot impute</w:t>
+      </w:r>
+    </w:p>
+    <w:p>
+      <w:pPr>
+        <w:pStyle w:val="ListParagraph"/>
+        <w:numPr>
+          <w:ilvl w:val="0"/>
+          <w:numId w:val="3"/>
+        </w:numPr>
+      </w:pPr>
+      <w:r>
+        <w:t>Dropped undergrad</w:t>
+      </w:r>
     </w:p>
     <w:p>
       <w:pPr>
@@ -376,30 +207,20 @@
         </w:numPr>
       </w:pPr>
       <w:r>
-        <w:t xml:space="preserve">Too many blanks to </w:t>
-      </w:r>
-      <w:proofErr w:type="gramStart"/>
-      <w:r>
-        <w:t>impute</w:t>
-      </w:r>
-      <w:proofErr w:type="gramEnd"/>
-    </w:p>
-    <w:p>
-      <w:pPr>
-        <w:pStyle w:val="ListParagraph"/>
-        <w:numPr>
-          <w:ilvl w:val="0"/>
-          <w:numId w:val="3"/>
-        </w:numPr>
-      </w:pPr>
-      <w:r>
-        <w:t xml:space="preserve">Dropped </w:t>
-      </w:r>
-      <w:proofErr w:type="gramStart"/>
-      <w:r>
-        <w:t>tuition</w:t>
-      </w:r>
-      <w:proofErr w:type="gramEnd"/>
+        <w:t>Too many blanks to impute</w:t>
+      </w:r>
+    </w:p>
+    <w:p>
+      <w:pPr>
+        <w:pStyle w:val="ListParagraph"/>
+        <w:numPr>
+          <w:ilvl w:val="0"/>
+          <w:numId w:val="3"/>
+        </w:numPr>
+      </w:pPr>
+      <w:r>
+        <w:t>Dropped tuition</w:t>
+      </w:r>
     </w:p>
     <w:p>
       <w:pPr>
@@ -410,52 +231,31 @@
         </w:numPr>
       </w:pPr>
       <w:r>
-        <w:t xml:space="preserve">Too many blanks to </w:t>
-      </w:r>
-      <w:proofErr w:type="gramStart"/>
-      <w:r>
-        <w:t>imputed</w:t>
-      </w:r>
-      <w:proofErr w:type="gramEnd"/>
-    </w:p>
-    <w:p>
-      <w:pPr>
-        <w:pStyle w:val="ListParagraph"/>
-        <w:numPr>
-          <w:ilvl w:val="0"/>
-          <w:numId w:val="3"/>
-        </w:numPr>
-      </w:pPr>
-      <w:r>
-        <w:t xml:space="preserve">Imputed </w:t>
-      </w:r>
-      <w:proofErr w:type="spellStart"/>
-      <w:r>
-        <w:t>imprace</w:t>
-      </w:r>
-      <w:proofErr w:type="spellEnd"/>
-      <w:r>
-        <w:t xml:space="preserve"> with mean</w:t>
-      </w:r>
-    </w:p>
-    <w:p>
-      <w:pPr>
-        <w:pStyle w:val="ListParagraph"/>
-        <w:numPr>
-          <w:ilvl w:val="0"/>
-          <w:numId w:val="3"/>
-        </w:numPr>
-      </w:pPr>
-      <w:r>
-        <w:t xml:space="preserve">Imputed </w:t>
-      </w:r>
-      <w:proofErr w:type="spellStart"/>
-      <w:r>
-        <w:t>imprelig</w:t>
-      </w:r>
-      <w:proofErr w:type="spellEnd"/>
-      <w:r>
-        <w:t xml:space="preserve"> with mean</w:t>
+        <w:t>Too many blanks to imputed</w:t>
+      </w:r>
+    </w:p>
+    <w:p>
+      <w:pPr>
+        <w:pStyle w:val="ListParagraph"/>
+        <w:numPr>
+          <w:ilvl w:val="0"/>
+          <w:numId w:val="3"/>
+        </w:numPr>
+      </w:pPr>
+      <w:r>
+        <w:t>Imputed imprace with mean</w:t>
+      </w:r>
+    </w:p>
+    <w:p>
+      <w:pPr>
+        <w:pStyle w:val="ListParagraph"/>
+        <w:numPr>
+          <w:ilvl w:val="0"/>
+          <w:numId w:val="3"/>
+        </w:numPr>
+      </w:pPr>
+      <w:r>
+        <w:t>Imputed imprelig with mean</w:t>
       </w:r>
     </w:p>
     <w:p>
@@ -503,13 +303,8 @@
         </w:numPr>
       </w:pPr>
       <w:r>
-        <w:t xml:space="preserve">Removed non-geographic </w:t>
-      </w:r>
-      <w:proofErr w:type="gramStart"/>
-      <w:r>
-        <w:t>answers</w:t>
-      </w:r>
-      <w:proofErr w:type="gramEnd"/>
+        <w:t>Removed non-geographic answers</w:t>
+      </w:r>
     </w:p>
     <w:p>
       <w:pPr>
@@ -532,15 +327,8 @@
         </w:numPr>
       </w:pPr>
       <w:r>
-        <w:t xml:space="preserve">Filtered answers giving multiple </w:t>
-      </w:r>
-      <w:proofErr w:type="spellStart"/>
-      <w:proofErr w:type="gramStart"/>
-      <w:r>
-        <w:t>locatioins</w:t>
-      </w:r>
-      <w:proofErr w:type="spellEnd"/>
-      <w:proofErr w:type="gramEnd"/>
+        <w:t>Filtered answers giving multiple locatioins</w:t>
+      </w:r>
     </w:p>
     <w:p>
       <w:pPr>
@@ -563,13 +351,8 @@
         </w:numPr>
       </w:pPr>
       <w:r>
-        <w:t xml:space="preserve"> Removed unclear </w:t>
-      </w:r>
-      <w:proofErr w:type="gramStart"/>
-      <w:r>
-        <w:t>answers</w:t>
-      </w:r>
-      <w:proofErr w:type="gramEnd"/>
+        <w:t xml:space="preserve"> Removed unclear answers</w:t>
+      </w:r>
     </w:p>
     <w:p>
       <w:pPr>
@@ -604,19 +387,8 @@
         </w:numPr>
       </w:pPr>
       <w:r>
-        <w:t>Treat</w:t>
-      </w:r>
-      <w:r>
-        <w:t>ed</w:t>
-      </w:r>
-      <w:r>
-        <w:t xml:space="preserve"> Hong Kong, Puerto Rico, and Taiwan as </w:t>
-      </w:r>
-      <w:proofErr w:type="gramStart"/>
-      <w:r>
-        <w:t>countries</w:t>
-      </w:r>
-      <w:proofErr w:type="gramEnd"/>
+        <w:t>Treated Hong Kong, Puerto Rico, and Taiwan as countries</w:t>
+      </w:r>
     </w:p>
     <w:p>
       <w:pPr>
@@ -651,68 +423,33 @@
         </w:numPr>
       </w:pPr>
       <w:r>
-        <w:t xml:space="preserve">Added an unknown value for zip codes with more or less than five digits or countries outside of the </w:t>
-      </w:r>
-      <w:proofErr w:type="gramStart"/>
-      <w:r>
-        <w:t>US</w:t>
-      </w:r>
-      <w:proofErr w:type="gramEnd"/>
-    </w:p>
-    <w:p>
-      <w:pPr>
-        <w:pStyle w:val="ListParagraph"/>
-        <w:numPr>
-          <w:ilvl w:val="0"/>
-          <w:numId w:val="3"/>
-        </w:numPr>
-      </w:pPr>
-      <w:r>
-        <w:t xml:space="preserve">Dropped income – only two values after full </w:t>
-      </w:r>
-      <w:proofErr w:type="gramStart"/>
-      <w:r>
-        <w:t>cleaning</w:t>
-      </w:r>
-      <w:proofErr w:type="gramEnd"/>
-    </w:p>
-    <w:p>
-      <w:pPr>
-        <w:pStyle w:val="ListParagraph"/>
-        <w:numPr>
-          <w:ilvl w:val="0"/>
-          <w:numId w:val="3"/>
-        </w:numPr>
-      </w:pPr>
-      <w:r>
-        <w:t xml:space="preserve">Code values: goal, date, </w:t>
-      </w:r>
-      <w:proofErr w:type="spellStart"/>
-      <w:r>
-        <w:t>go_out</w:t>
-      </w:r>
-      <w:proofErr w:type="spellEnd"/>
-      <w:r>
-        <w:t xml:space="preserve">, </w:t>
-      </w:r>
-      <w:proofErr w:type="spellStart"/>
-      <w:r>
-        <w:t>career_c</w:t>
-      </w:r>
-      <w:proofErr w:type="spellEnd"/>
-      <w:r>
-        <w:t xml:space="preserve">, and </w:t>
-      </w:r>
-      <w:proofErr w:type="spellStart"/>
-      <w:r>
-        <w:t>field_</w:t>
-      </w:r>
-      <w:proofErr w:type="gramStart"/>
-      <w:r>
-        <w:t>cd</w:t>
-      </w:r>
-      <w:proofErr w:type="spellEnd"/>
-      <w:proofErr w:type="gramEnd"/>
+        <w:t>Added an unknown value for zip codes with more or less than five digits or countries outside of the US</w:t>
+      </w:r>
+    </w:p>
+    <w:p>
+      <w:pPr>
+        <w:pStyle w:val="ListParagraph"/>
+        <w:numPr>
+          <w:ilvl w:val="0"/>
+          <w:numId w:val="3"/>
+        </w:numPr>
+      </w:pPr>
+      <w:r>
+        <w:t>Dropped income – only two values after full cleaning</w:t>
+      </w:r>
+    </w:p>
+    <w:p>
+      <w:pPr>
+        <w:pStyle w:val="ListParagraph"/>
+        <w:numPr>
+          <w:ilvl w:val="0"/>
+          <w:numId w:val="3"/>
+        </w:numPr>
+      </w:pPr>
+      <w:r>
+        <w:lastRenderedPageBreak/>
+        <w:t>Code values: goal, date, go_out, career_c, and field_cd</w:t>
+      </w:r>
     </w:p>
     <w:p>
       <w:pPr>
@@ -723,14 +460,8 @@
         </w:numPr>
       </w:pPr>
       <w:r>
-        <w:lastRenderedPageBreak/>
-        <w:t xml:space="preserve">Replaced integers with associated text values, imputing missing values with the </w:t>
-      </w:r>
-      <w:proofErr w:type="gramStart"/>
-      <w:r>
-        <w:t>mode</w:t>
-      </w:r>
-      <w:proofErr w:type="gramEnd"/>
+        <w:t>Replaced integers with associated text values, imputing missing values with the mode</w:t>
+      </w:r>
     </w:p>
     <w:p>
       <w:pPr>
@@ -753,32 +484,19 @@
         </w:numPr>
       </w:pPr>
       <w:r>
-        <w:t xml:space="preserve">Dropped the </w:t>
-      </w:r>
-      <w:proofErr w:type="gramStart"/>
-      <w:r>
-        <w:t>codes</w:t>
-      </w:r>
-      <w:proofErr w:type="gramEnd"/>
-    </w:p>
-    <w:p>
-      <w:pPr>
-        <w:pStyle w:val="ListParagraph"/>
-        <w:numPr>
-          <w:ilvl w:val="0"/>
-          <w:numId w:val="3"/>
-        </w:numPr>
-      </w:pPr>
-      <w:r>
-        <w:t xml:space="preserve">Interests (sports, </w:t>
-      </w:r>
-      <w:proofErr w:type="spellStart"/>
-      <w:r>
-        <w:t>tvsports</w:t>
-      </w:r>
-      <w:proofErr w:type="spellEnd"/>
-      <w:r>
-        <w:t>, exercise, dining, museums, art, hiking, gaming, clubbing, reading, tv, theater, movies, concerts, music, shopping, and yoga)</w:t>
+        <w:t>Dropped the codes</w:t>
+      </w:r>
+    </w:p>
+    <w:p>
+      <w:pPr>
+        <w:pStyle w:val="ListParagraph"/>
+        <w:numPr>
+          <w:ilvl w:val="0"/>
+          <w:numId w:val="3"/>
+        </w:numPr>
+      </w:pPr>
+      <w:r>
+        <w:t>Interests (sports, tvsports, exercise, dining, museums, art, hiking, gaming, clubbing, reading, tv, theater, movies, concerts, music, shopping, and yoga)</w:t>
       </w:r>
     </w:p>
     <w:p>
@@ -790,70 +508,44 @@
         </w:numPr>
       </w:pPr>
       <w:r>
-        <w:t xml:space="preserve">Imputed missing values with </w:t>
-      </w:r>
-      <w:proofErr w:type="gramStart"/>
-      <w:r>
-        <w:t>mean</w:t>
-      </w:r>
-      <w:proofErr w:type="gramEnd"/>
-    </w:p>
-    <w:p>
-      <w:pPr>
-        <w:pStyle w:val="ListParagraph"/>
-        <w:numPr>
-          <w:ilvl w:val="0"/>
-          <w:numId w:val="3"/>
-        </w:numPr>
-      </w:pPr>
-      <w:r>
-        <w:t xml:space="preserve">Imputed </w:t>
-      </w:r>
-      <w:proofErr w:type="spellStart"/>
-      <w:r>
-        <w:t>expnum</w:t>
-      </w:r>
-      <w:proofErr w:type="spellEnd"/>
-      <w:r>
-        <w:t xml:space="preserve"> with mean</w:t>
-      </w:r>
-    </w:p>
-    <w:p>
-      <w:pPr>
-        <w:pStyle w:val="ListParagraph"/>
-        <w:numPr>
-          <w:ilvl w:val="0"/>
-          <w:numId w:val="3"/>
-        </w:numPr>
-      </w:pPr>
-      <w:r>
-        <w:t xml:space="preserve">Imputed </w:t>
-      </w:r>
-      <w:proofErr w:type="spellStart"/>
-      <w:r>
-        <w:t>exphappy</w:t>
-      </w:r>
-      <w:proofErr w:type="spellEnd"/>
-      <w:r>
-        <w:t xml:space="preserve"> with mean</w:t>
-      </w:r>
-    </w:p>
-    <w:p>
-      <w:pPr>
-        <w:pStyle w:val="ListParagraph"/>
-        <w:numPr>
-          <w:ilvl w:val="0"/>
-          <w:numId w:val="3"/>
-        </w:numPr>
-      </w:pPr>
-      <w:r>
-        <w:t>The features ending in 1_</w:t>
-      </w:r>
-      <w:proofErr w:type="gramStart"/>
-      <w:r>
-        <w:t>1</w:t>
-      </w:r>
-      <w:proofErr w:type="gramEnd"/>
+        <w:t>Imputed missing values with mean</w:t>
+      </w:r>
+    </w:p>
+    <w:p>
+      <w:pPr>
+        <w:pStyle w:val="ListParagraph"/>
+        <w:numPr>
+          <w:ilvl w:val="0"/>
+          <w:numId w:val="3"/>
+        </w:numPr>
+      </w:pPr>
+      <w:r>
+        <w:t>Imputed expnum with mean</w:t>
+      </w:r>
+    </w:p>
+    <w:p>
+      <w:pPr>
+        <w:pStyle w:val="ListParagraph"/>
+        <w:numPr>
+          <w:ilvl w:val="0"/>
+          <w:numId w:val="3"/>
+        </w:numPr>
+      </w:pPr>
+      <w:r>
+        <w:t>Imputed exphappy with mean</w:t>
+      </w:r>
+    </w:p>
+    <w:p>
+      <w:pPr>
+        <w:pStyle w:val="ListParagraph"/>
+        <w:numPr>
+          <w:ilvl w:val="0"/>
+          <w:numId w:val="3"/>
+        </w:numPr>
+      </w:pPr>
+      <w:r>
+        <w:t>The features ending in 1_1</w:t>
+      </w:r>
     </w:p>
     <w:p>
       <w:pPr>
@@ -888,35 +580,20 @@
         </w:numPr>
       </w:pPr>
       <w:r>
-        <w:t xml:space="preserve">Delete unwanted </w:t>
-      </w:r>
-      <w:proofErr w:type="gramStart"/>
-      <w:r>
-        <w:t>fields</w:t>
-      </w:r>
-      <w:proofErr w:type="gramEnd"/>
-    </w:p>
-    <w:p>
-      <w:pPr>
-        <w:pStyle w:val="ListParagraph"/>
-        <w:numPr>
-          <w:ilvl w:val="0"/>
-          <w:numId w:val="3"/>
-        </w:numPr>
-      </w:pPr>
-      <w:r>
-        <w:t xml:space="preserve">Create </w:t>
-      </w:r>
-      <w:proofErr w:type="spellStart"/>
-      <w:r>
-        <w:t>date_</w:t>
-      </w:r>
-      <w:proofErr w:type="gramStart"/>
-      <w:r>
-        <w:t>id</w:t>
-      </w:r>
-      <w:proofErr w:type="spellEnd"/>
-      <w:proofErr w:type="gramEnd"/>
+        <w:t>Delete unwanted fields</w:t>
+      </w:r>
+    </w:p>
+    <w:p>
+      <w:pPr>
+        <w:pStyle w:val="ListParagraph"/>
+        <w:numPr>
+          <w:ilvl w:val="0"/>
+          <w:numId w:val="3"/>
+        </w:numPr>
+      </w:pPr>
+      <w:r>
+        <w:t>Create date_id</w:t>
+      </w:r>
     </w:p>
     <w:p>
       <w:pPr>
@@ -927,23 +604,8 @@
         </w:numPr>
       </w:pPr>
       <w:r>
-        <w:t xml:space="preserve">Unique identifier for each date consisting of the concatenation of </w:t>
-      </w:r>
-      <w:proofErr w:type="spellStart"/>
-      <w:r>
-        <w:t>iid</w:t>
-      </w:r>
-      <w:proofErr w:type="spellEnd"/>
-      <w:r>
-        <w:t xml:space="preserve"> &amp; </w:t>
-      </w:r>
-      <w:proofErr w:type="spellStart"/>
-      <w:proofErr w:type="gramStart"/>
-      <w:r>
-        <w:t>pid</w:t>
-      </w:r>
-      <w:proofErr w:type="spellEnd"/>
-      <w:proofErr w:type="gramEnd"/>
+        <w:t>Unique identifier for each date consisting of the concatenation of iid &amp; pid</w:t>
+      </w:r>
     </w:p>
     <w:sectPr>
       <w:pgSz w:w="12240" w:h="15840"/>

</xml_diff>